<commit_message>
Added review and updated doc according to the review notes.
</commit_message>
<xml_diff>
--- a/doc/etapa2 - SRS/Specificatia sistemului.docx
+++ b/doc/etapa2 - SRS/Specificatia sistemului.docx
@@ -50,60 +50,74 @@
         </w:rPr>
         <w:t>- Specificaț</w:t>
       </w:r>
+      <w:r>
+        <w:rPr>
+          <w:rFonts w:ascii="Times New Roman" w:hAnsi="Times New Roman" w:cs="Times New Roman"/>
+          <w:sz w:val="36"/>
+        </w:rPr>
+        <w:t>ia sistemului -</w:t>
+      </w:r>
+    </w:p>
+    <w:p>
+      <w:pPr>
+        <w:rPr>
+          <w:rFonts w:ascii="Times New Roman" w:hAnsi="Times New Roman" w:cs="Times New Roman"/>
+          <w:sz w:val="44"/>
+        </w:rPr>
+      </w:pPr>
+    </w:p>
+    <w:p>
+      <w:pPr>
+        <w:rPr>
+          <w:rFonts w:ascii="Times New Roman" w:hAnsi="Times New Roman" w:cs="Times New Roman"/>
+          <w:sz w:val="44"/>
+        </w:rPr>
+      </w:pPr>
+    </w:p>
+    <w:p>
+      <w:pPr>
+        <w:jc w:val="center"/>
+        <w:rPr>
+          <w:rFonts w:ascii="Times New Roman" w:hAnsi="Times New Roman" w:cs="Times New Roman"/>
+          <w:sz w:val="32"/>
+        </w:rPr>
+      </w:pPr>
+      <w:r>
+        <w:rPr>
+          <w:rFonts w:ascii="Times New Roman" w:hAnsi="Times New Roman" w:cs="Times New Roman"/>
+          <w:sz w:val="32"/>
+        </w:rPr>
+        <w:t>Ultimul update</w:t>
+      </w:r>
       <w:bookmarkStart w:id="0" w:name="_GoBack"/>
       <w:bookmarkEnd w:id="0"/>
       <w:r>
         <w:rPr>
           <w:rFonts w:ascii="Times New Roman" w:hAnsi="Times New Roman" w:cs="Times New Roman"/>
-          <w:sz w:val="36"/>
-        </w:rPr>
-        <w:t>ia sistemului -</w:t>
-      </w:r>
-    </w:p>
-    <w:p>
-      <w:pPr>
-        <w:rPr>
-          <w:rFonts w:ascii="Times New Roman" w:hAnsi="Times New Roman" w:cs="Times New Roman"/>
-          <w:sz w:val="44"/>
-        </w:rPr>
-      </w:pPr>
-    </w:p>
-    <w:p>
-      <w:pPr>
-        <w:rPr>
-          <w:rFonts w:ascii="Times New Roman" w:hAnsi="Times New Roman" w:cs="Times New Roman"/>
-          <w:sz w:val="44"/>
-        </w:rPr>
-      </w:pPr>
-    </w:p>
-    <w:p>
-      <w:pPr>
-        <w:jc w:val="center"/>
-        <w:rPr>
-          <w:rFonts w:ascii="Times New Roman" w:hAnsi="Times New Roman" w:cs="Times New Roman"/>
           <w:sz w:val="32"/>
         </w:rPr>
-      </w:pPr>
+        <w:t xml:space="preserve"> -</w:t>
+      </w:r>
       <w:r>
         <w:rPr>
           <w:rFonts w:ascii="Times New Roman" w:hAnsi="Times New Roman" w:cs="Times New Roman"/>
           <w:sz w:val="32"/>
         </w:rPr>
-        <w:t>Versiune intermediară</w:t>
+        <w:t xml:space="preserve"> 2</w:t>
       </w:r>
       <w:r>
         <w:rPr>
           <w:rFonts w:ascii="Times New Roman" w:hAnsi="Times New Roman" w:cs="Times New Roman"/>
           <w:sz w:val="32"/>
         </w:rPr>
-        <w:t xml:space="preserve"> -</w:t>
+        <w:t>7</w:t>
       </w:r>
       <w:r>
         <w:rPr>
           <w:rFonts w:ascii="Times New Roman" w:hAnsi="Times New Roman" w:cs="Times New Roman"/>
           <w:sz w:val="32"/>
         </w:rPr>
-        <w:t xml:space="preserve"> 25.03.2013</w:t>
+        <w:t>.03.2013</w:t>
       </w:r>
     </w:p>
     <w:p>
@@ -5943,9 +5957,10 @@
       <w:r>
         <w:rPr>
           <w:rFonts w:ascii="Times New Roman" w:hAnsi="Times New Roman" w:cs="Times New Roman"/>
+          <w:noProof/>
           <w:sz w:val="26"/>
           <w:szCs w:val="26"/>
-          <w:lang w:eastAsia="en-US"/>
+          <w:lang w:val="en-US" w:eastAsia="en-US"/>
         </w:rPr>
         <w:lastRenderedPageBreak/>
         <w:drawing>
@@ -6073,9 +6088,10 @@
       <w:r>
         <w:rPr>
           <w:rFonts w:ascii="Times New Roman" w:hAnsi="Times New Roman" w:cs="Times New Roman"/>
+          <w:noProof/>
           <w:sz w:val="26"/>
           <w:szCs w:val="26"/>
-          <w:lang w:eastAsia="en-US"/>
+          <w:lang w:val="en-US" w:eastAsia="en-US"/>
         </w:rPr>
         <w:drawing>
           <wp:inline distT="0" distB="0" distL="0" distR="0" wp14:anchorId="41D19358" wp14:editId="200E633F">
@@ -6186,9 +6202,10 @@
       <w:r>
         <w:rPr>
           <w:rFonts w:ascii="Times New Roman" w:hAnsi="Times New Roman" w:cs="Times New Roman"/>
+          <w:noProof/>
           <w:sz w:val="26"/>
           <w:szCs w:val="26"/>
-          <w:lang w:eastAsia="en-US"/>
+          <w:lang w:val="en-US" w:eastAsia="en-US"/>
         </w:rPr>
         <w:lastRenderedPageBreak/>
         <w:drawing>
@@ -6319,9 +6336,10 @@
       <w:r>
         <w:rPr>
           <w:rFonts w:ascii="Times New Roman" w:hAnsi="Times New Roman" w:cs="Times New Roman"/>
+          <w:noProof/>
           <w:sz w:val="26"/>
           <w:szCs w:val="26"/>
-          <w:lang w:eastAsia="en-US"/>
+          <w:lang w:val="en-US" w:eastAsia="en-US"/>
         </w:rPr>
         <w:drawing>
           <wp:inline distT="0" distB="0" distL="0" distR="0" wp14:anchorId="183F72F2" wp14:editId="55296AE8">
@@ -6440,9 +6458,10 @@
       <w:r>
         <w:rPr>
           <w:rFonts w:ascii="Times New Roman" w:hAnsi="Times New Roman" w:cs="Times New Roman"/>
+          <w:noProof/>
           <w:sz w:val="26"/>
           <w:szCs w:val="26"/>
-          <w:lang w:eastAsia="en-US"/>
+          <w:lang w:val="en-US" w:eastAsia="en-US"/>
         </w:rPr>
         <w:lastRenderedPageBreak/>
         <w:drawing>
@@ -6544,9 +6563,10 @@
       <w:r>
         <w:rPr>
           <w:rFonts w:ascii="Times New Roman" w:hAnsi="Times New Roman" w:cs="Times New Roman"/>
+          <w:noProof/>
           <w:sz w:val="26"/>
           <w:szCs w:val="26"/>
-          <w:lang w:eastAsia="en-US"/>
+          <w:lang w:val="en-US" w:eastAsia="en-US"/>
         </w:rPr>
         <w:drawing>
           <wp:inline distT="0" distB="0" distL="0" distR="0" wp14:anchorId="6C5A0C4D" wp14:editId="5596E533">
@@ -6929,13 +6949,25 @@
         <w:t>Baza de date din aplicația server este minimală</w:t>
       </w:r>
       <w:r>
-        <w:t>, deoarece num</w:t>
+        <w:t>, num</w:t>
       </w:r>
       <w:r>
         <w:t>ărul userilor conectaț</w:t>
       </w:r>
       <w:r>
-        <w:t>i este limitat de o va</w:t>
+        <w:t xml:space="preserve">i </w:t>
+      </w:r>
+      <w:r>
+        <w:t>fiind</w:t>
+      </w:r>
+      <w:r>
+        <w:t xml:space="preserve"> limitat </w:t>
+      </w:r>
+      <w:r>
+        <w:t xml:space="preserve">superior </w:t>
+      </w:r>
+      <w:r>
+        <w:t>de o va</w:t>
       </w:r>
       <w:r>
         <w:t>loare de 10000 de useri conectaț</w:t>
@@ -8234,6 +8266,54 @@
       </w:r>
     </w:p>
     <w:p>
+      <w:r>
+        <w:t xml:space="preserve">Aplicația va fi optimizată astfel încât să se poată atinge viteze de transfer între utilizatori cât mai apropiate de maximul suportat de rețeaua din care fac parte. De exemplu, într-o rețea </w:t>
+      </w:r>
+      <w:r>
+        <w:t>locală 100Base-T utilizatorii să poată face transfer cu viteze de până la 10MB/s.</w:t>
+      </w:r>
+      <w:r>
+        <w:t xml:space="preserve"> Tipic, în Internet viteza de transfer va varia în funcție de conexiunea dintre utilizatori.</w:t>
+      </w:r>
+    </w:p>
+    <w:p>
+      <w:r>
+        <w:t>De asemenea</w:t>
+      </w:r>
+      <w:r>
+        <w:t>, aplicația va putea susține un număr de până la 10000 de utilizatori simultan conectați.</w:t>
+      </w:r>
+      <w:r>
+        <w:t xml:space="preserve"> Este posibil </w:t>
+      </w:r>
+      <w:r>
+        <w:t xml:space="preserve">totuși </w:t>
+      </w:r>
+      <w:r>
+        <w:t xml:space="preserve">să </w:t>
+      </w:r>
+      <w:r>
+        <w:t xml:space="preserve">se </w:t>
+      </w:r>
+      <w:r>
+        <w:t xml:space="preserve">poată </w:t>
+      </w:r>
+      <w:r>
+        <w:t>conecta</w:t>
+      </w:r>
+      <w:r>
+        <w:t xml:space="preserve"> și mai mulți utilizatori, dar</w:t>
+      </w:r>
+      <w:r>
+        <w:t xml:space="preserve"> nu vom garanta funcționarea în parametri optimi peste acest nivel.</w:t>
+      </w:r>
+    </w:p>
+    <w:p>
+      <w:r>
+        <w:t>Se dorește ca aplicația să ofere utilizatorilor posibilitatea de a transfera fișiere mari, cu o limită superioară de 4GB per fișier. Există posibilitatea ca la o nouă iterație a aplicației să se ofere suport și pentru fișiere mai mari.</w:t>
+      </w:r>
+    </w:p>
+    <w:p>
       <w:pPr>
         <w:rPr>
           <w:rFonts w:ascii="Times New Roman" w:hAnsi="Times New Roman" w:cs="Times New Roman"/>
@@ -8387,13 +8467,23 @@
     </w:p>
     <w:p>
       <w:r>
-        <w:t>Se intenționează ca sistemul să suporte până la 500 de utilizatori conectați în același timp, în orice zi a săptămânii, la orice oră</w:t>
+        <w:t xml:space="preserve">Se intenționează ca sistemul să suporte până la </w:t>
+      </w:r>
+      <w:r>
+        <w:t>10000</w:t>
+      </w:r>
+      <w:r>
+        <w:t xml:space="preserve"> de utilizatori conectați în același timp, în orice zi a săptămânii, la orice oră</w:t>
       </w:r>
       <w:r>
         <w:t>. Nu se va p</w:t>
       </w:r>
       <w:r>
-        <w:t>ermite accesul mai multor clienți decât numărul maxim prevă</w:t>
+        <w:t xml:space="preserve">ermite accesul mai multor clienți decât </w:t>
+      </w:r>
+      <w:r>
+        <w:lastRenderedPageBreak/>
+        <w:t>numărul maxim prevă</w:t>
       </w:r>
       <w:r>
         <w:t xml:space="preserve">zut, pentru a </w:t>
@@ -8476,7 +8566,6 @@
       </w:pPr>
       <w:bookmarkStart w:id="41" w:name="_Toc352023861"/>
       <w:r>
-        <w:lastRenderedPageBreak/>
         <w:t>Adaptabilitatea:</w:t>
       </w:r>
       <w:bookmarkEnd w:id="41"/>
@@ -8824,7 +8913,7 @@
           <w:rPr>
             <w:noProof/>
           </w:rPr>
-          <w:t>2</w:t>
+          <w:t>15</w:t>
         </w:r>
         <w:r>
           <w:rPr>
@@ -14634,6 +14723,7 @@
   <w:style w:type="character" w:default="1" w:styleId="DefaultParagraphFont">
     <w:name w:val="Default Paragraph Font"/>
     <w:uiPriority w:val="1"/>
+    <w:semiHidden/>
     <w:unhideWhenUsed/>
   </w:style>
   <w:style w:type="table" w:default="1" w:styleId="TableNormal">
@@ -15328,7 +15418,7 @@
 </file>
 
 <file path=customXml/itemProps1.xml><?xml version="1.0" encoding="utf-8"?>
-<ds:datastoreItem xmlns:ds="http://schemas.openxmlformats.org/officeDocument/2006/customXml" ds:itemID="{8CC4CC4E-AEB7-46A5-A551-CB444F398F55}">
+<ds:datastoreItem xmlns:ds="http://schemas.openxmlformats.org/officeDocument/2006/customXml" ds:itemID="{88D75B13-6305-4F40-AA09-79922073EC4A}">
   <ds:schemaRefs>
     <ds:schemaRef ds:uri="http://schemas.openxmlformats.org/officeDocument/2006/bibliography"/>
   </ds:schemaRefs>

</xml_diff>